<commit_message>
remove university content from schema
</commit_message>
<xml_diff>
--- a/ER.docx
+++ b/ER.docx
@@ -61,7 +61,6 @@
                                 <w:u w:val="single"/>
                               </w:rPr>
                             </w:pPr>
-                            <w:bookmarkStart w:id="0" w:name="_GoBack"/>
                             <w:proofErr w:type="spellStart"/>
                             <w:r>
                               <w:rPr>
@@ -90,7 +89,6 @@
                             <w:r>
                               <w:t xml:space="preserve"> (FK)</w:t>
                             </w:r>
-                            <w:bookmarkEnd w:id="0"/>
                           </w:p>
                         </w:txbxContent>
                       </wps:txbx>
@@ -393,11 +391,9 @@
                             </w:r>
                           </w:p>
                           <w:p>
-                            <w:proofErr w:type="gramStart"/>
                             <w:r>
                               <w:t>content</w:t>
                             </w:r>
-                            <w:proofErr w:type="gramEnd"/>
                           </w:p>
                         </w:txbxContent>
                       </wps:txbx>
@@ -547,11 +543,9 @@
                             </w:r>
                           </w:p>
                           <w:p>
-                            <w:proofErr w:type="gramStart"/>
                             <w:r>
                               <w:t>name</w:t>
                             </w:r>
-                            <w:proofErr w:type="gramEnd"/>
                           </w:p>
                         </w:txbxContent>
                       </wps:txbx>
@@ -699,11 +693,9 @@
                             <w:proofErr w:type="spellEnd"/>
                           </w:p>
                           <w:p>
-                            <w:proofErr w:type="gramStart"/>
                             <w:r>
                               <w:t>name</w:t>
                             </w:r>
-                            <w:proofErr w:type="gramEnd"/>
                           </w:p>
                         </w:txbxContent>
                       </wps:txbx>
@@ -838,21 +830,11 @@
                             <w:proofErr w:type="spellEnd"/>
                           </w:p>
                           <w:p>
-                            <w:proofErr w:type="gramStart"/>
                             <w:r>
                               <w:t>name</w:t>
                             </w:r>
-                            <w:proofErr w:type="gramEnd"/>
-                          </w:p>
-                          <w:p>
-                            <w:proofErr w:type="spellStart"/>
-                            <w:r>
-                              <w:t>university_id</w:t>
-                            </w:r>
-                            <w:proofErr w:type="spellEnd"/>
-                            <w:r>
-                              <w:t xml:space="preserve"> (FK)</w:t>
-                            </w:r>
+                            <w:bookmarkStart w:id="0" w:name="_GoBack"/>
+                            <w:bookmarkEnd w:id="0"/>
                           </w:p>
                         </w:txbxContent>
                       </wps:txbx>
@@ -876,7 +858,7 @@
           </mc:Choice>
           <mc:Fallback>
             <w:pict>
-              <v:rect w14:anchorId="7F3A987F" id="Rectangle 1" o:spid="_x0000_s1031" style="position:absolute;margin-left:51.7pt;margin-top:103.8pt;width:98.25pt;height:90pt;z-index:251659264;visibility:visible;mso-wrap-style:square;mso-width-percent:0;mso-height-percent:0;mso-wrap-distance-left:9pt;mso-wrap-distance-top:0;mso-wrap-distance-right:9pt;mso-wrap-distance-bottom:0;mso-position-horizontal:absolute;mso-position-horizontal-relative:text;mso-position-vertical:absolute;mso-position-vertical-relative:text;mso-width-percent:0;mso-height-percent:0;mso-width-relative:margin;mso-height-relative:margin;v-text-anchor:middle" o:gfxdata="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" fillcolor="#5b9bd5 [3204]" strokecolor="#1f4d78 [1604]" strokeweight="1pt">
+              <v:rect w14:anchorId="7F3A987F" id="Rectangle 1" o:spid="_x0000_s1031" style="position:absolute;margin-left:51.7pt;margin-top:103.8pt;width:98.25pt;height:90pt;z-index:251659264;visibility:visible;mso-wrap-style:square;mso-width-percent:0;mso-height-percent:0;mso-wrap-distance-left:9pt;mso-wrap-distance-top:0;mso-wrap-distance-right:9pt;mso-wrap-distance-bottom:0;mso-position-horizontal:absolute;mso-position-horizontal-relative:text;mso-position-vertical:absolute;mso-position-vertical-relative:text;mso-width-percent:0;mso-height-percent:0;mso-width-relative:margin;mso-height-relative:margin;v-text-anchor:middle" o:gfxdata="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" fillcolor="#5b9bd5 [3204]" strokecolor="#1f4d78 [1604]" strokeweight="1pt">
                 <v:textbox>
                   <w:txbxContent>
                     <w:p>
@@ -901,21 +883,11 @@
                       <w:proofErr w:type="spellEnd"/>
                     </w:p>
                     <w:p>
-                      <w:proofErr w:type="gramStart"/>
                       <w:r>
                         <w:t>name</w:t>
                       </w:r>
-                      <w:proofErr w:type="gramEnd"/>
-                    </w:p>
-                    <w:p>
-                      <w:proofErr w:type="spellStart"/>
-                      <w:r>
-                        <w:t>university_id</w:t>
-                      </w:r>
-                      <w:proofErr w:type="spellEnd"/>
-                      <w:r>
-                        <w:t xml:space="preserve"> (FK)</w:t>
-                      </w:r>
+                      <w:bookmarkStart w:id="1" w:name="_GoBack"/>
+                      <w:bookmarkEnd w:id="1"/>
                     </w:p>
                   </w:txbxContent>
                 </v:textbox>
@@ -997,18 +969,14 @@
                             <w:proofErr w:type="spellEnd"/>
                           </w:p>
                           <w:p>
-                            <w:proofErr w:type="gramStart"/>
                             <w:r>
                               <w:t>title</w:t>
                             </w:r>
-                            <w:proofErr w:type="gramEnd"/>
-                          </w:p>
-                          <w:p>
-                            <w:proofErr w:type="gramStart"/>
+                          </w:p>
+                          <w:p>
                             <w:r>
                               <w:t>year</w:t>
                             </w:r>
-                            <w:proofErr w:type="gramEnd"/>
                           </w:p>
                         </w:txbxContent>
                       </wps:txbx>
@@ -1060,159 +1028,6 @@
                       <w:proofErr w:type="gramStart"/>
                       <w:r>
                         <w:t>title</w:t>
-                      </w:r>
-                      <w:proofErr w:type="gramEnd"/>
-                    </w:p>
-                    <w:p>
-                      <w:proofErr w:type="gramStart"/>
-                      <w:r>
-                        <w:t>year</w:t>
-                      </w:r>
-                      <w:proofErr w:type="gramEnd"/>
-                    </w:p>
-                  </w:txbxContent>
-                </v:textbox>
-              </v:rect>
-            </w:pict>
-          </mc:Fallback>
-        </mc:AlternateContent>
-      </w:r>
-      <w:r>
-        <w:rPr>
-          <w:noProof/>
-        </w:rPr>
-        <mc:AlternateContent>
-          <mc:Choice Requires="wps">
-            <w:drawing>
-              <wp:anchor distT="0" distB="0" distL="114300" distR="114300" simplePos="0" relativeHeight="251673600" behindDoc="0" locked="0" layoutInCell="1" allowOverlap="1" wp14:anchorId="3197B5C4" wp14:editId="2424E896">
-                <wp:simplePos x="0" y="0"/>
-                <wp:positionH relativeFrom="column">
-                  <wp:posOffset>386080</wp:posOffset>
-                </wp:positionH>
-                <wp:positionV relativeFrom="paragraph">
-                  <wp:posOffset>28257</wp:posOffset>
-                </wp:positionV>
-                <wp:extent cx="1000125" cy="1143000"/>
-                <wp:effectExtent l="0" t="0" r="28575" b="19050"/>
-                <wp:wrapNone/>
-                <wp:docPr id="4" name="Rectangle 4"/>
-                <wp:cNvGraphicFramePr/>
-                <a:graphic xmlns:a="http://schemas.openxmlformats.org/drawingml/2006/main">
-                  <a:graphicData uri="http://schemas.microsoft.com/office/word/2010/wordprocessingShape">
-                    <wps:wsp>
-                      <wps:cNvSpPr/>
-                      <wps:spPr>
-                        <a:xfrm>
-                          <a:off x="0" y="0"/>
-                          <a:ext cx="1000125" cy="1143000"/>
-                        </a:xfrm>
-                        <a:prstGeom prst="rect">
-                          <a:avLst/>
-                        </a:prstGeom>
-                      </wps:spPr>
-                      <wps:style>
-                        <a:lnRef idx="2">
-                          <a:schemeClr val="accent1">
-                            <a:shade val="50000"/>
-                          </a:schemeClr>
-                        </a:lnRef>
-                        <a:fillRef idx="1">
-                          <a:schemeClr val="accent1"/>
-                        </a:fillRef>
-                        <a:effectRef idx="0">
-                          <a:schemeClr val="accent1"/>
-                        </a:effectRef>
-                        <a:fontRef idx="minor">
-                          <a:schemeClr val="lt1"/>
-                        </a:fontRef>
-                      </wps:style>
-                      <wps:txbx>
-                        <w:txbxContent>
-                          <w:p>
-                            <w:pPr>
-                              <w:jc w:val="center"/>
-                              <w:rPr>
-                                <w:u w:val="single"/>
-                              </w:rPr>
-                            </w:pPr>
-                            <w:r>
-                              <w:rPr>
-                                <w:u w:val="single"/>
-                              </w:rPr>
-                              <w:t>University</w:t>
-                            </w:r>
-                          </w:p>
-                          <w:p>
-                            <w:proofErr w:type="spellStart"/>
-                            <w:r>
-                              <w:t>University_id</w:t>
-                            </w:r>
-                            <w:proofErr w:type="spellEnd"/>
-                          </w:p>
-                          <w:p>
-                            <w:proofErr w:type="gramStart"/>
-                            <w:r>
-                              <w:t>name</w:t>
-                            </w:r>
-                            <w:proofErr w:type="gramEnd"/>
-                          </w:p>
-                          <w:p>
-                            <w:proofErr w:type="gramStart"/>
-                            <w:r>
-                              <w:t>year</w:t>
-                            </w:r>
-                            <w:proofErr w:type="gramEnd"/>
-                          </w:p>
-                        </w:txbxContent>
-                      </wps:txbx>
-                      <wps:bodyPr rot="0" spcFirstLastPara="0" vertOverflow="overflow" horzOverflow="overflow" vert="horz" wrap="square" lIns="91440" tIns="45720" rIns="91440" bIns="45720" numCol="1" spcCol="0" rtlCol="0" fromWordArt="0" anchor="ctr" anchorCtr="0" forceAA="0" compatLnSpc="1">
-                        <a:prstTxWarp prst="textNoShape">
-                          <a:avLst/>
-                        </a:prstTxWarp>
-                        <a:noAutofit/>
-                      </wps:bodyPr>
-                    </wps:wsp>
-                  </a:graphicData>
-                </a:graphic>
-                <wp14:sizeRelH relativeFrom="margin">
-                  <wp14:pctWidth>0</wp14:pctWidth>
-                </wp14:sizeRelH>
-                <wp14:sizeRelV relativeFrom="margin">
-                  <wp14:pctHeight>0</wp14:pctHeight>
-                </wp14:sizeRelV>
-              </wp:anchor>
-            </w:drawing>
-          </mc:Choice>
-          <mc:Fallback>
-            <w:pict>
-              <v:rect w14:anchorId="3197B5C4" id="Rectangle 4" o:spid="_x0000_s1033" style="position:absolute;margin-left:30.4pt;margin-top:2.2pt;width:78.75pt;height:90pt;z-index:251673600;visibility:visible;mso-wrap-style:square;mso-width-percent:0;mso-height-percent:0;mso-wrap-distance-left:9pt;mso-wrap-distance-top:0;mso-wrap-distance-right:9pt;mso-wrap-distance-bottom:0;mso-position-horizontal:absolute;mso-position-horizontal-relative:text;mso-position-vertical:absolute;mso-position-vertical-relative:text;mso-width-percent:0;mso-height-percent:0;mso-width-relative:margin;mso-height-relative:margin;v-text-anchor:middle" o:gfxdata="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" fillcolor="#5b9bd5 [3204]" strokecolor="#1f4d78 [1604]" strokeweight="1pt">
-                <v:textbox>
-                  <w:txbxContent>
-                    <w:p>
-                      <w:pPr>
-                        <w:jc w:val="center"/>
-                        <w:rPr>
-                          <w:u w:val="single"/>
-                        </w:rPr>
-                      </w:pPr>
-                      <w:r>
-                        <w:rPr>
-                          <w:u w:val="single"/>
-                        </w:rPr>
-                        <w:t>University</w:t>
-                      </w:r>
-                    </w:p>
-                    <w:p>
-                      <w:proofErr w:type="spellStart"/>
-                      <w:r>
-                        <w:t>University_id</w:t>
-                      </w:r>
-                      <w:proofErr w:type="spellEnd"/>
-                    </w:p>
-                    <w:p>
-                      <w:proofErr w:type="gramStart"/>
-                      <w:r>
-                        <w:t>name</w:t>
                       </w:r>
                       <w:proofErr w:type="gramEnd"/>
                     </w:p>

</xml_diff>

<commit_message>
restructured tables and added serial key auto assignment
</commit_message>
<xml_diff>
--- a/ER.docx
+++ b/ER.docx
@@ -10,13 +10,13 @@
         <mc:AlternateContent>
           <mc:Choice Requires="wps">
             <w:drawing>
-              <wp:anchor distT="0" distB="0" distL="114300" distR="114300" simplePos="0" relativeHeight="251667456" behindDoc="0" locked="0" layoutInCell="1" allowOverlap="1" wp14:anchorId="4246E818" wp14:editId="3542AE45">
+              <wp:anchor distT="0" distB="0" distL="114300" distR="114300" simplePos="0" relativeHeight="251667456" behindDoc="0" locked="0" layoutInCell="1" allowOverlap="1" wp14:anchorId="58265CB1" wp14:editId="52BED4D5">
                 <wp:simplePos x="0" y="0"/>
                 <wp:positionH relativeFrom="column">
-                  <wp:posOffset>1595120</wp:posOffset>
+                  <wp:posOffset>697973</wp:posOffset>
                 </wp:positionH>
                 <wp:positionV relativeFrom="paragraph">
-                  <wp:posOffset>2733675</wp:posOffset>
+                  <wp:posOffset>2518015</wp:posOffset>
                 </wp:positionV>
                 <wp:extent cx="1219200" cy="1143000"/>
                 <wp:effectExtent l="0" t="0" r="19050" b="19050"/>
@@ -61,6 +61,7 @@
                                 <w:u w:val="single"/>
                               </w:rPr>
                             </w:pPr>
+                            <w:bookmarkStart w:id="0" w:name="_GoBack"/>
                             <w:proofErr w:type="spellStart"/>
                             <w:r>
                               <w:rPr>
@@ -89,6 +90,7 @@
                             <w:r>
                               <w:t xml:space="preserve"> (FK)</w:t>
                             </w:r>
+                            <w:bookmarkEnd w:id="0"/>
                           </w:p>
                         </w:txbxContent>
                       </wps:txbx>
@@ -112,7 +114,7 @@
           </mc:Choice>
           <mc:Fallback>
             <w:pict>
-              <v:rect w14:anchorId="4246E818" id="Rectangle 6" o:spid="_x0000_s1026" style="position:absolute;margin-left:125.6pt;margin-top:215.25pt;width:96pt;height:90pt;z-index:251667456;visibility:visible;mso-wrap-style:square;mso-width-percent:0;mso-height-percent:0;mso-wrap-distance-left:9pt;mso-wrap-distance-top:0;mso-wrap-distance-right:9pt;mso-wrap-distance-bottom:0;mso-position-horizontal:absolute;mso-position-horizontal-relative:text;mso-position-vertical:absolute;mso-position-vertical-relative:text;mso-width-percent:0;mso-height-percent:0;mso-width-relative:margin;mso-height-relative:margin;v-text-anchor:middle" o:gfxdata="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" fillcolor="#5b9bd5 [3204]" strokecolor="#1f4d78 [1604]" strokeweight="1pt">
+              <v:rect w14:anchorId="58265CB1" id="Rectangle 6" o:spid="_x0000_s1026" style="position:absolute;margin-left:54.95pt;margin-top:198.25pt;width:96pt;height:90pt;z-index:251667456;visibility:visible;mso-wrap-style:square;mso-width-percent:0;mso-height-percent:0;mso-wrap-distance-left:9pt;mso-wrap-distance-top:0;mso-wrap-distance-right:9pt;mso-wrap-distance-bottom:0;mso-position-horizontal:absolute;mso-position-horizontal-relative:text;mso-position-vertical:absolute;mso-position-vertical-relative:text;mso-width-percent:0;mso-height-percent:0;mso-width-relative:margin;mso-height-relative:margin;v-text-anchor:middle" o:gfxdata="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" fillcolor="#5b9bd5 [3204]" strokecolor="#1f4d78 [1604]" strokeweight="1pt">
                 <v:textbox>
                   <w:txbxContent>
                     <w:p>
@@ -167,168 +169,13 @@
         <mc:AlternateContent>
           <mc:Choice Requires="wps">
             <w:drawing>
-              <wp:anchor distT="0" distB="0" distL="114300" distR="114300" simplePos="0" relativeHeight="251671552" behindDoc="0" locked="0" layoutInCell="1" allowOverlap="1" wp14:anchorId="6AEA5A10" wp14:editId="3B8E0E80">
+              <wp:anchor distT="0" distB="0" distL="114300" distR="114300" simplePos="0" relativeHeight="251669504" behindDoc="0" locked="0" layoutInCell="1" allowOverlap="1" wp14:anchorId="18CBE849" wp14:editId="619AE82C">
                 <wp:simplePos x="0" y="0"/>
                 <wp:positionH relativeFrom="column">
-                  <wp:posOffset>3804602</wp:posOffset>
+                  <wp:posOffset>3084243</wp:posOffset>
                 </wp:positionH>
                 <wp:positionV relativeFrom="paragraph">
-                  <wp:posOffset>2719388</wp:posOffset>
-                </wp:positionV>
-                <wp:extent cx="1400175" cy="1143000"/>
-                <wp:effectExtent l="0" t="0" r="28575" b="19050"/>
-                <wp:wrapNone/>
-                <wp:docPr id="9" name="Rectangle 9"/>
-                <wp:cNvGraphicFramePr/>
-                <a:graphic xmlns:a="http://schemas.openxmlformats.org/drawingml/2006/main">
-                  <a:graphicData uri="http://schemas.microsoft.com/office/word/2010/wordprocessingShape">
-                    <wps:wsp>
-                      <wps:cNvSpPr/>
-                      <wps:spPr>
-                        <a:xfrm>
-                          <a:off x="0" y="0"/>
-                          <a:ext cx="1400175" cy="1143000"/>
-                        </a:xfrm>
-                        <a:prstGeom prst="rect">
-                          <a:avLst/>
-                        </a:prstGeom>
-                      </wps:spPr>
-                      <wps:style>
-                        <a:lnRef idx="2">
-                          <a:schemeClr val="accent1">
-                            <a:shade val="50000"/>
-                          </a:schemeClr>
-                        </a:lnRef>
-                        <a:fillRef idx="1">
-                          <a:schemeClr val="accent1"/>
-                        </a:fillRef>
-                        <a:effectRef idx="0">
-                          <a:schemeClr val="accent1"/>
-                        </a:effectRef>
-                        <a:fontRef idx="minor">
-                          <a:schemeClr val="lt1"/>
-                        </a:fontRef>
-                      </wps:style>
-                      <wps:txbx>
-                        <w:txbxContent>
-                          <w:p>
-                            <w:pPr>
-                              <w:jc w:val="center"/>
-                              <w:rPr>
-                                <w:u w:val="single"/>
-                              </w:rPr>
-                            </w:pPr>
-                            <w:proofErr w:type="spellStart"/>
-                            <w:r>
-                              <w:rPr>
-                                <w:u w:val="single"/>
-                              </w:rPr>
-                              <w:t>Article_SubCategory</w:t>
-                            </w:r>
-                            <w:proofErr w:type="spellEnd"/>
-                          </w:p>
-                          <w:p>
-                            <w:proofErr w:type="spellStart"/>
-                            <w:r>
-                              <w:t>article_id</w:t>
-                            </w:r>
-                            <w:proofErr w:type="spellEnd"/>
-                            <w:r>
-                              <w:t xml:space="preserve"> (FK)</w:t>
-                            </w:r>
-                          </w:p>
-                          <w:p>
-                            <w:proofErr w:type="spellStart"/>
-                            <w:r>
-                              <w:t>subcategory_id</w:t>
-                            </w:r>
-                            <w:proofErr w:type="spellEnd"/>
-                            <w:r>
-                              <w:t xml:space="preserve"> (FK)</w:t>
-                            </w:r>
-                          </w:p>
-                        </w:txbxContent>
-                      </wps:txbx>
-                      <wps:bodyPr rot="0" spcFirstLastPara="0" vertOverflow="overflow" horzOverflow="overflow" vert="horz" wrap="square" lIns="91440" tIns="45720" rIns="91440" bIns="45720" numCol="1" spcCol="0" rtlCol="0" fromWordArt="0" anchor="ctr" anchorCtr="0" forceAA="0" compatLnSpc="1">
-                        <a:prstTxWarp prst="textNoShape">
-                          <a:avLst/>
-                        </a:prstTxWarp>
-                        <a:noAutofit/>
-                      </wps:bodyPr>
-                    </wps:wsp>
-                  </a:graphicData>
-                </a:graphic>
-                <wp14:sizeRelH relativeFrom="margin">
-                  <wp14:pctWidth>0</wp14:pctWidth>
-                </wp14:sizeRelH>
-                <wp14:sizeRelV relativeFrom="margin">
-                  <wp14:pctHeight>0</wp14:pctHeight>
-                </wp14:sizeRelV>
-              </wp:anchor>
-            </w:drawing>
-          </mc:Choice>
-          <mc:Fallback>
-            <w:pict>
-              <v:rect w14:anchorId="6AEA5A10" id="Rectangle 9" o:spid="_x0000_s1027" style="position:absolute;margin-left:299.55pt;margin-top:214.15pt;width:110.25pt;height:90pt;z-index:251671552;visibility:visible;mso-wrap-style:square;mso-width-percent:0;mso-height-percent:0;mso-wrap-distance-left:9pt;mso-wrap-distance-top:0;mso-wrap-distance-right:9pt;mso-wrap-distance-bottom:0;mso-position-horizontal:absolute;mso-position-horizontal-relative:text;mso-position-vertical:absolute;mso-position-vertical-relative:text;mso-width-percent:0;mso-height-percent:0;mso-width-relative:margin;mso-height-relative:margin;v-text-anchor:middle" o:gfxdata="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" fillcolor="#5b9bd5 [3204]" strokecolor="#1f4d78 [1604]" strokeweight="1pt">
-                <v:textbox>
-                  <w:txbxContent>
-                    <w:p>
-                      <w:pPr>
-                        <w:jc w:val="center"/>
-                        <w:rPr>
-                          <w:u w:val="single"/>
-                        </w:rPr>
-                      </w:pPr>
-                      <w:proofErr w:type="spellStart"/>
-                      <w:r>
-                        <w:rPr>
-                          <w:u w:val="single"/>
-                        </w:rPr>
-                        <w:t>Article_SubCategory</w:t>
-                      </w:r>
-                      <w:proofErr w:type="spellEnd"/>
-                    </w:p>
-                    <w:p>
-                      <w:proofErr w:type="spellStart"/>
-                      <w:r>
-                        <w:t>article_id</w:t>
-                      </w:r>
-                      <w:proofErr w:type="spellEnd"/>
-                      <w:r>
-                        <w:t xml:space="preserve"> (FK)</w:t>
-                      </w:r>
-                    </w:p>
-                    <w:p>
-                      <w:proofErr w:type="spellStart"/>
-                      <w:r>
-                        <w:t>subcategory_id</w:t>
-                      </w:r>
-                      <w:proofErr w:type="spellEnd"/>
-                      <w:r>
-                        <w:t xml:space="preserve"> (FK)</w:t>
-                      </w:r>
-                    </w:p>
-                  </w:txbxContent>
-                </v:textbox>
-              </v:rect>
-            </w:pict>
-          </mc:Fallback>
-        </mc:AlternateContent>
-      </w:r>
-      <w:r>
-        <w:rPr>
-          <w:noProof/>
-        </w:rPr>
-        <mc:AlternateContent>
-          <mc:Choice Requires="wps">
-            <w:drawing>
-              <wp:anchor distT="0" distB="0" distL="114300" distR="114300" simplePos="0" relativeHeight="251669504" behindDoc="0" locked="0" layoutInCell="1" allowOverlap="1" wp14:anchorId="53CF138C" wp14:editId="4A2DD3E6">
-                <wp:simplePos x="0" y="0"/>
-                <wp:positionH relativeFrom="column">
-                  <wp:posOffset>3127692</wp:posOffset>
-                </wp:positionH>
-                <wp:positionV relativeFrom="paragraph">
-                  <wp:posOffset>1252220</wp:posOffset>
+                  <wp:posOffset>2304643</wp:posOffset>
                 </wp:positionV>
                 <wp:extent cx="1057275" cy="1143000"/>
                 <wp:effectExtent l="0" t="0" r="28575" b="19050"/>
@@ -417,7 +264,7 @@
           </mc:Choice>
           <mc:Fallback>
             <w:pict>
-              <v:rect w14:anchorId="53CF138C" id="Rectangle 8" o:spid="_x0000_s1028" style="position:absolute;margin-left:246.25pt;margin-top:98.6pt;width:83.25pt;height:90pt;z-index:251669504;visibility:visible;mso-wrap-style:square;mso-width-percent:0;mso-height-percent:0;mso-wrap-distance-left:9pt;mso-wrap-distance-top:0;mso-wrap-distance-right:9pt;mso-wrap-distance-bottom:0;mso-position-horizontal:absolute;mso-position-horizontal-relative:text;mso-position-vertical:absolute;mso-position-vertical-relative:text;mso-width-percent:0;mso-height-percent:0;mso-width-relative:margin;mso-height-relative:margin;v-text-anchor:middle" o:gfxdata="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" fillcolor="#5b9bd5 [3204]" strokecolor="#1f4d78 [1604]" strokeweight="1pt">
+              <v:rect w14:anchorId="18CBE849" id="Rectangle 8" o:spid="_x0000_s1027" style="position:absolute;margin-left:242.85pt;margin-top:181.45pt;width:83.25pt;height:90pt;z-index:251669504;visibility:visible;mso-wrap-style:square;mso-width-percent:0;mso-height-percent:0;mso-wrap-distance-left:9pt;mso-wrap-distance-top:0;mso-wrap-distance-right:9pt;mso-wrap-distance-bottom:0;mso-position-horizontal:absolute;mso-position-horizontal-relative:text;mso-position-vertical:absolute;mso-position-vertical-relative:text;mso-width-percent:0;mso-height-percent:0;mso-width-relative:margin;mso-height-relative:margin;v-text-anchor:middle" o:gfxdata="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" fillcolor="#5b9bd5 [3204]" strokecolor="#1f4d78 [1604]" strokeweight="1pt">
                 <v:textbox>
                   <w:txbxContent>
                     <w:p>
@@ -445,11 +292,9 @@
                       </w:r>
                     </w:p>
                     <w:p>
-                      <w:proofErr w:type="gramStart"/>
                       <w:r>
                         <w:t>content</w:t>
                       </w:r>
-                      <w:proofErr w:type="gramEnd"/>
                     </w:p>
                   </w:txbxContent>
                 </v:textbox>
@@ -465,7 +310,327 @@
         <mc:AlternateContent>
           <mc:Choice Requires="wps">
             <w:drawing>
-              <wp:anchor distT="0" distB="0" distL="114300" distR="114300" simplePos="0" relativeHeight="251665408" behindDoc="0" locked="0" layoutInCell="1" allowOverlap="1" wp14:anchorId="5B2709ED" wp14:editId="03B4AE1B">
+              <wp:anchor distT="0" distB="0" distL="114300" distR="114300" simplePos="0" relativeHeight="251659264" behindDoc="0" locked="0" layoutInCell="1" allowOverlap="1" wp14:anchorId="0EC9CDE8" wp14:editId="6EED02AA">
+                <wp:simplePos x="0" y="0"/>
+                <wp:positionH relativeFrom="column">
+                  <wp:posOffset>182137</wp:posOffset>
+                </wp:positionH>
+                <wp:positionV relativeFrom="paragraph">
+                  <wp:posOffset>153694</wp:posOffset>
+                </wp:positionV>
+                <wp:extent cx="1247775" cy="1143000"/>
+                <wp:effectExtent l="0" t="0" r="28575" b="19050"/>
+                <wp:wrapNone/>
+                <wp:docPr id="1" name="Rectangle 1"/>
+                <wp:cNvGraphicFramePr/>
+                <a:graphic xmlns:a="http://schemas.openxmlformats.org/drawingml/2006/main">
+                  <a:graphicData uri="http://schemas.microsoft.com/office/word/2010/wordprocessingShape">
+                    <wps:wsp>
+                      <wps:cNvSpPr/>
+                      <wps:spPr>
+                        <a:xfrm>
+                          <a:off x="0" y="0"/>
+                          <a:ext cx="1247775" cy="1143000"/>
+                        </a:xfrm>
+                        <a:prstGeom prst="rect">
+                          <a:avLst/>
+                        </a:prstGeom>
+                      </wps:spPr>
+                      <wps:style>
+                        <a:lnRef idx="2">
+                          <a:schemeClr val="accent1">
+                            <a:shade val="50000"/>
+                          </a:schemeClr>
+                        </a:lnRef>
+                        <a:fillRef idx="1">
+                          <a:schemeClr val="accent1"/>
+                        </a:fillRef>
+                        <a:effectRef idx="0">
+                          <a:schemeClr val="accent1"/>
+                        </a:effectRef>
+                        <a:fontRef idx="minor">
+                          <a:schemeClr val="lt1"/>
+                        </a:fontRef>
+                      </wps:style>
+                      <wps:txbx>
+                        <w:txbxContent>
+                          <w:p>
+                            <w:pPr>
+                              <w:jc w:val="center"/>
+                              <w:rPr>
+                                <w:u w:val="single"/>
+                              </w:rPr>
+                            </w:pPr>
+                            <w:r>
+                              <w:rPr>
+                                <w:u w:val="single"/>
+                              </w:rPr>
+                              <w:t>Author</w:t>
+                            </w:r>
+                          </w:p>
+                          <w:p>
+                            <w:proofErr w:type="spellStart"/>
+                            <w:r>
+                              <w:t>author_id</w:t>
+                            </w:r>
+                            <w:proofErr w:type="spellEnd"/>
+                          </w:p>
+                          <w:p>
+                            <w:r>
+                              <w:t>name</w:t>
+                            </w:r>
+                          </w:p>
+                        </w:txbxContent>
+                      </wps:txbx>
+                      <wps:bodyPr rot="0" spcFirstLastPara="0" vertOverflow="overflow" horzOverflow="overflow" vert="horz" wrap="square" lIns="91440" tIns="45720" rIns="91440" bIns="45720" numCol="1" spcCol="0" rtlCol="0" fromWordArt="0" anchor="ctr" anchorCtr="0" forceAA="0" compatLnSpc="1">
+                        <a:prstTxWarp prst="textNoShape">
+                          <a:avLst/>
+                        </a:prstTxWarp>
+                        <a:noAutofit/>
+                      </wps:bodyPr>
+                    </wps:wsp>
+                  </a:graphicData>
+                </a:graphic>
+                <wp14:sizeRelH relativeFrom="margin">
+                  <wp14:pctWidth>0</wp14:pctWidth>
+                </wp14:sizeRelH>
+                <wp14:sizeRelV relativeFrom="margin">
+                  <wp14:pctHeight>0</wp14:pctHeight>
+                </wp14:sizeRelV>
+              </wp:anchor>
+            </w:drawing>
+          </mc:Choice>
+          <mc:Fallback>
+            <w:pict>
+              <v:rect w14:anchorId="0EC9CDE8" id="Rectangle 1" o:spid="_x0000_s1028" style="position:absolute;margin-left:14.35pt;margin-top:12.1pt;width:98.25pt;height:90pt;z-index:251659264;visibility:visible;mso-wrap-style:square;mso-width-percent:0;mso-height-percent:0;mso-wrap-distance-left:9pt;mso-wrap-distance-top:0;mso-wrap-distance-right:9pt;mso-wrap-distance-bottom:0;mso-position-horizontal:absolute;mso-position-horizontal-relative:text;mso-position-vertical:absolute;mso-position-vertical-relative:text;mso-width-percent:0;mso-height-percent:0;mso-width-relative:margin;mso-height-relative:margin;v-text-anchor:middle" o:gfxdata="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" fillcolor="#5b9bd5 [3204]" strokecolor="#1f4d78 [1604]" strokeweight="1pt">
+                <v:textbox>
+                  <w:txbxContent>
+                    <w:p>
+                      <w:pPr>
+                        <w:jc w:val="center"/>
+                        <w:rPr>
+                          <w:u w:val="single"/>
+                        </w:rPr>
+                      </w:pPr>
+                      <w:r>
+                        <w:rPr>
+                          <w:u w:val="single"/>
+                        </w:rPr>
+                        <w:t>Author</w:t>
+                      </w:r>
+                    </w:p>
+                    <w:p>
+                      <w:proofErr w:type="spellStart"/>
+                      <w:r>
+                        <w:t>author_id</w:t>
+                      </w:r>
+                      <w:proofErr w:type="spellEnd"/>
+                    </w:p>
+                    <w:p>
+                      <w:r>
+                        <w:t>name</w:t>
+                      </w:r>
+                    </w:p>
+                  </w:txbxContent>
+                </v:textbox>
+              </v:rect>
+            </w:pict>
+          </mc:Fallback>
+        </mc:AlternateContent>
+      </w:r>
+      <w:r>
+        <w:rPr>
+          <w:noProof/>
+        </w:rPr>
+        <mc:AlternateContent>
+          <mc:Choice Requires="wps">
+            <w:drawing>
+              <wp:anchor distT="0" distB="0" distL="114300" distR="114300" simplePos="0" relativeHeight="251661312" behindDoc="0" locked="0" layoutInCell="1" allowOverlap="1" wp14:anchorId="158C153E" wp14:editId="3A17AB23">
+                <wp:simplePos x="0" y="0"/>
+                <wp:positionH relativeFrom="column">
+                  <wp:posOffset>2173857</wp:posOffset>
+                </wp:positionH>
+                <wp:positionV relativeFrom="paragraph">
+                  <wp:posOffset>163902</wp:posOffset>
+                </wp:positionV>
+                <wp:extent cx="1379220" cy="1699404"/>
+                <wp:effectExtent l="0" t="0" r="11430" b="15240"/>
+                <wp:wrapNone/>
+                <wp:docPr id="2" name="Rectangle 2"/>
+                <wp:cNvGraphicFramePr/>
+                <a:graphic xmlns:a="http://schemas.openxmlformats.org/drawingml/2006/main">
+                  <a:graphicData uri="http://schemas.microsoft.com/office/word/2010/wordprocessingShape">
+                    <wps:wsp>
+                      <wps:cNvSpPr/>
+                      <wps:spPr>
+                        <a:xfrm>
+                          <a:off x="0" y="0"/>
+                          <a:ext cx="1379220" cy="1699404"/>
+                        </a:xfrm>
+                        <a:prstGeom prst="rect">
+                          <a:avLst/>
+                        </a:prstGeom>
+                      </wps:spPr>
+                      <wps:style>
+                        <a:lnRef idx="2">
+                          <a:schemeClr val="accent1">
+                            <a:shade val="50000"/>
+                          </a:schemeClr>
+                        </a:lnRef>
+                        <a:fillRef idx="1">
+                          <a:schemeClr val="accent1"/>
+                        </a:fillRef>
+                        <a:effectRef idx="0">
+                          <a:schemeClr val="accent1"/>
+                        </a:effectRef>
+                        <a:fontRef idx="minor">
+                          <a:schemeClr val="lt1"/>
+                        </a:fontRef>
+                      </wps:style>
+                      <wps:txbx>
+                        <w:txbxContent>
+                          <w:p>
+                            <w:pPr>
+                              <w:jc w:val="center"/>
+                              <w:rPr>
+                                <w:u w:val="single"/>
+                              </w:rPr>
+                            </w:pPr>
+                            <w:r>
+                              <w:rPr>
+                                <w:u w:val="single"/>
+                              </w:rPr>
+                              <w:t>Article</w:t>
+                            </w:r>
+                          </w:p>
+                          <w:p>
+                            <w:proofErr w:type="spellStart"/>
+                            <w:r>
+                              <w:t>article_id</w:t>
+                            </w:r>
+                            <w:proofErr w:type="spellEnd"/>
+                          </w:p>
+                          <w:p>
+                            <w:r>
+                              <w:t>title</w:t>
+                            </w:r>
+                          </w:p>
+                          <w:p>
+                            <w:r>
+                              <w:t>year</w:t>
+                            </w:r>
+                          </w:p>
+                          <w:p>
+                            <w:proofErr w:type="spellStart"/>
+                            <w:r>
+                              <w:t>category_id</w:t>
+                            </w:r>
+                            <w:proofErr w:type="spellEnd"/>
+                            <w:r>
+                              <w:t xml:space="preserve"> (FK)</w:t>
+                            </w:r>
+                          </w:p>
+                          <w:p>
+                            <w:proofErr w:type="spellStart"/>
+                            <w:r>
+                              <w:t>subategory_id</w:t>
+                            </w:r>
+                            <w:proofErr w:type="spellEnd"/>
+                            <w:r>
+                              <w:t xml:space="preserve"> (FK</w:t>
+                            </w:r>
+                          </w:p>
+                        </w:txbxContent>
+                      </wps:txbx>
+                      <wps:bodyPr rot="0" spcFirstLastPara="0" vertOverflow="overflow" horzOverflow="overflow" vert="horz" wrap="square" lIns="91440" tIns="45720" rIns="91440" bIns="45720" numCol="1" spcCol="0" rtlCol="0" fromWordArt="0" anchor="ctr" anchorCtr="0" forceAA="0" compatLnSpc="1">
+                        <a:prstTxWarp prst="textNoShape">
+                          <a:avLst/>
+                        </a:prstTxWarp>
+                        <a:noAutofit/>
+                      </wps:bodyPr>
+                    </wps:wsp>
+                  </a:graphicData>
+                </a:graphic>
+                <wp14:sizeRelH relativeFrom="margin">
+                  <wp14:pctWidth>0</wp14:pctWidth>
+                </wp14:sizeRelH>
+                <wp14:sizeRelV relativeFrom="margin">
+                  <wp14:pctHeight>0</wp14:pctHeight>
+                </wp14:sizeRelV>
+              </wp:anchor>
+            </w:drawing>
+          </mc:Choice>
+          <mc:Fallback>
+            <w:pict>
+              <v:rect w14:anchorId="158C153E" id="Rectangle 2" o:spid="_x0000_s1029" style="position:absolute;margin-left:171.15pt;margin-top:12.9pt;width:108.6pt;height:133.8pt;z-index:251661312;visibility:visible;mso-wrap-style:square;mso-width-percent:0;mso-height-percent:0;mso-wrap-distance-left:9pt;mso-wrap-distance-top:0;mso-wrap-distance-right:9pt;mso-wrap-distance-bottom:0;mso-position-horizontal:absolute;mso-position-horizontal-relative:text;mso-position-vertical:absolute;mso-position-vertical-relative:text;mso-width-percent:0;mso-height-percent:0;mso-width-relative:margin;mso-height-relative:margin;v-text-anchor:middle" o:gfxdata="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" fillcolor="#5b9bd5 [3204]" strokecolor="#1f4d78 [1604]" strokeweight="1pt">
+                <v:textbox>
+                  <w:txbxContent>
+                    <w:p>
+                      <w:pPr>
+                        <w:jc w:val="center"/>
+                        <w:rPr>
+                          <w:u w:val="single"/>
+                        </w:rPr>
+                      </w:pPr>
+                      <w:r>
+                        <w:rPr>
+                          <w:u w:val="single"/>
+                        </w:rPr>
+                        <w:t>Article</w:t>
+                      </w:r>
+                    </w:p>
+                    <w:p>
+                      <w:proofErr w:type="spellStart"/>
+                      <w:r>
+                        <w:t>article_id</w:t>
+                      </w:r>
+                      <w:proofErr w:type="spellEnd"/>
+                    </w:p>
+                    <w:p>
+                      <w:r>
+                        <w:t>title</w:t>
+                      </w:r>
+                    </w:p>
+                    <w:p>
+                      <w:r>
+                        <w:t>year</w:t>
+                      </w:r>
+                    </w:p>
+                    <w:p>
+                      <w:proofErr w:type="spellStart"/>
+                      <w:r>
+                        <w:t>category_id</w:t>
+                      </w:r>
+                      <w:proofErr w:type="spellEnd"/>
+                      <w:r>
+                        <w:t xml:space="preserve"> (FK)</w:t>
+                      </w:r>
+                    </w:p>
+                    <w:p>
+                      <w:proofErr w:type="spellStart"/>
+                      <w:r>
+                        <w:t>subategory_id</w:t>
+                      </w:r>
+                      <w:proofErr w:type="spellEnd"/>
+                      <w:r>
+                        <w:t xml:space="preserve"> (FK</w:t>
+                      </w:r>
+                    </w:p>
+                  </w:txbxContent>
+                </v:textbox>
+              </v:rect>
+            </w:pict>
+          </mc:Fallback>
+        </mc:AlternateContent>
+      </w:r>
+      <w:r>
+        <w:rPr>
+          <w:noProof/>
+        </w:rPr>
+        <mc:AlternateContent>
+          <mc:Choice Requires="wps">
+            <w:drawing>
+              <wp:anchor distT="0" distB="0" distL="114300" distR="114300" simplePos="0" relativeHeight="251665408" behindDoc="0" locked="0" layoutInCell="1" allowOverlap="1" wp14:anchorId="6F4FD222" wp14:editId="643D6195">
                 <wp:simplePos x="0" y="0"/>
                 <wp:positionH relativeFrom="margin">
                   <wp:align>right</wp:align>
@@ -627,7 +792,7 @@
         <mc:AlternateContent>
           <mc:Choice Requires="wps">
             <w:drawing>
-              <wp:anchor distT="0" distB="0" distL="114300" distR="114300" simplePos="0" relativeHeight="251663360" behindDoc="0" locked="0" layoutInCell="1" allowOverlap="1" wp14:anchorId="4587EF97" wp14:editId="0AFF4D06">
+              <wp:anchor distT="0" distB="0" distL="114300" distR="114300" simplePos="0" relativeHeight="251663360" behindDoc="0" locked="0" layoutInCell="1" allowOverlap="1" wp14:anchorId="21D56C05" wp14:editId="139DBBF5">
                 <wp:simplePos x="0" y="0"/>
                 <wp:positionH relativeFrom="column">
                   <wp:posOffset>4552633</wp:posOffset>
@@ -719,7 +884,7 @@
           </mc:Choice>
           <mc:Fallback>
             <w:pict>
-              <v:rect w14:anchorId="4587EF97" id="Rectangle 3" o:spid="_x0000_s1030" style="position:absolute;margin-left:358.5pt;margin-top:0;width:1in;height:90pt;z-index:251663360;visibility:visible;mso-wrap-style:square;mso-width-percent:0;mso-height-percent:0;mso-wrap-distance-left:9pt;mso-wrap-distance-top:0;mso-wrap-distance-right:9pt;mso-wrap-distance-bottom:0;mso-position-horizontal:absolute;mso-position-horizontal-relative:text;mso-position-vertical:absolute;mso-position-vertical-relative:text;mso-width-percent:0;mso-height-percent:0;mso-width-relative:margin;mso-height-relative:margin;v-text-anchor:middle" o:gfxdata="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" fillcolor="#5b9bd5 [3204]" strokecolor="#1f4d78 [1604]" strokeweight="1pt">
+              <v:rect w14:anchorId="21D56C05" id="Rectangle 3" o:spid="_x0000_s1031" style="position:absolute;margin-left:358.5pt;margin-top:0;width:1in;height:90pt;z-index:251663360;visibility:visible;mso-wrap-style:square;mso-width-percent:0;mso-height-percent:0;mso-wrap-distance-left:9pt;mso-wrap-distance-top:0;mso-wrap-distance-right:9pt;mso-wrap-distance-bottom:0;mso-position-horizontal:absolute;mso-position-horizontal-relative:text;mso-position-vertical:absolute;mso-position-vertical-relative:text;mso-width-percent:0;mso-height-percent:0;mso-width-relative:margin;mso-height-relative:margin;v-text-anchor:middle" o:gfxdata="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" fillcolor="#5b9bd5 [3204]" strokecolor="#1f4d78 [1604]" strokeweight="1pt">
                 <v:textbox>
                   <w:txbxContent>
                     <w:p>
@@ -744,299 +909,9 @@
                       <w:proofErr w:type="spellEnd"/>
                     </w:p>
                     <w:p>
-                      <w:proofErr w:type="gramStart"/>
                       <w:r>
                         <w:t>name</w:t>
                       </w:r>
-                      <w:proofErr w:type="gramEnd"/>
-                    </w:p>
-                  </w:txbxContent>
-                </v:textbox>
-              </v:rect>
-            </w:pict>
-          </mc:Fallback>
-        </mc:AlternateContent>
-      </w:r>
-      <w:r>
-        <w:rPr>
-          <w:noProof/>
-        </w:rPr>
-        <mc:AlternateContent>
-          <mc:Choice Requires="wps">
-            <w:drawing>
-              <wp:anchor distT="0" distB="0" distL="114300" distR="114300" simplePos="0" relativeHeight="251659264" behindDoc="0" locked="0" layoutInCell="1" allowOverlap="1" wp14:anchorId="7F3A987F" wp14:editId="05F93E9F">
-                <wp:simplePos x="0" y="0"/>
-                <wp:positionH relativeFrom="column">
-                  <wp:posOffset>656590</wp:posOffset>
-                </wp:positionH>
-                <wp:positionV relativeFrom="paragraph">
-                  <wp:posOffset>1318260</wp:posOffset>
-                </wp:positionV>
-                <wp:extent cx="1247775" cy="1143000"/>
-                <wp:effectExtent l="0" t="0" r="28575" b="19050"/>
-                <wp:wrapNone/>
-                <wp:docPr id="1" name="Rectangle 1"/>
-                <wp:cNvGraphicFramePr/>
-                <a:graphic xmlns:a="http://schemas.openxmlformats.org/drawingml/2006/main">
-                  <a:graphicData uri="http://schemas.microsoft.com/office/word/2010/wordprocessingShape">
-                    <wps:wsp>
-                      <wps:cNvSpPr/>
-                      <wps:spPr>
-                        <a:xfrm>
-                          <a:off x="0" y="0"/>
-                          <a:ext cx="1247775" cy="1143000"/>
-                        </a:xfrm>
-                        <a:prstGeom prst="rect">
-                          <a:avLst/>
-                        </a:prstGeom>
-                      </wps:spPr>
-                      <wps:style>
-                        <a:lnRef idx="2">
-                          <a:schemeClr val="accent1">
-                            <a:shade val="50000"/>
-                          </a:schemeClr>
-                        </a:lnRef>
-                        <a:fillRef idx="1">
-                          <a:schemeClr val="accent1"/>
-                        </a:fillRef>
-                        <a:effectRef idx="0">
-                          <a:schemeClr val="accent1"/>
-                        </a:effectRef>
-                        <a:fontRef idx="minor">
-                          <a:schemeClr val="lt1"/>
-                        </a:fontRef>
-                      </wps:style>
-                      <wps:txbx>
-                        <w:txbxContent>
-                          <w:p>
-                            <w:pPr>
-                              <w:jc w:val="center"/>
-                              <w:rPr>
-                                <w:u w:val="single"/>
-                              </w:rPr>
-                            </w:pPr>
-                            <w:r>
-                              <w:rPr>
-                                <w:u w:val="single"/>
-                              </w:rPr>
-                              <w:t>Author</w:t>
-                            </w:r>
-                          </w:p>
-                          <w:p>
-                            <w:proofErr w:type="spellStart"/>
-                            <w:r>
-                              <w:t>author_id</w:t>
-                            </w:r>
-                            <w:proofErr w:type="spellEnd"/>
-                          </w:p>
-                          <w:p>
-                            <w:r>
-                              <w:t>name</w:t>
-                            </w:r>
-                            <w:bookmarkStart w:id="0" w:name="_GoBack"/>
-                            <w:bookmarkEnd w:id="0"/>
-                          </w:p>
-                        </w:txbxContent>
-                      </wps:txbx>
-                      <wps:bodyPr rot="0" spcFirstLastPara="0" vertOverflow="overflow" horzOverflow="overflow" vert="horz" wrap="square" lIns="91440" tIns="45720" rIns="91440" bIns="45720" numCol="1" spcCol="0" rtlCol="0" fromWordArt="0" anchor="ctr" anchorCtr="0" forceAA="0" compatLnSpc="1">
-                        <a:prstTxWarp prst="textNoShape">
-                          <a:avLst/>
-                        </a:prstTxWarp>
-                        <a:noAutofit/>
-                      </wps:bodyPr>
-                    </wps:wsp>
-                  </a:graphicData>
-                </a:graphic>
-                <wp14:sizeRelH relativeFrom="margin">
-                  <wp14:pctWidth>0</wp14:pctWidth>
-                </wp14:sizeRelH>
-                <wp14:sizeRelV relativeFrom="margin">
-                  <wp14:pctHeight>0</wp14:pctHeight>
-                </wp14:sizeRelV>
-              </wp:anchor>
-            </w:drawing>
-          </mc:Choice>
-          <mc:Fallback>
-            <w:pict>
-              <v:rect w14:anchorId="7F3A987F" id="Rectangle 1" o:spid="_x0000_s1031" style="position:absolute;margin-left:51.7pt;margin-top:103.8pt;width:98.25pt;height:90pt;z-index:251659264;visibility:visible;mso-wrap-style:square;mso-width-percent:0;mso-height-percent:0;mso-wrap-distance-left:9pt;mso-wrap-distance-top:0;mso-wrap-distance-right:9pt;mso-wrap-distance-bottom:0;mso-position-horizontal:absolute;mso-position-horizontal-relative:text;mso-position-vertical:absolute;mso-position-vertical-relative:text;mso-width-percent:0;mso-height-percent:0;mso-width-relative:margin;mso-height-relative:margin;v-text-anchor:middle" o:gfxdata="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" fillcolor="#5b9bd5 [3204]" strokecolor="#1f4d78 [1604]" strokeweight="1pt">
-                <v:textbox>
-                  <w:txbxContent>
-                    <w:p>
-                      <w:pPr>
-                        <w:jc w:val="center"/>
-                        <w:rPr>
-                          <w:u w:val="single"/>
-                        </w:rPr>
-                      </w:pPr>
-                      <w:r>
-                        <w:rPr>
-                          <w:u w:val="single"/>
-                        </w:rPr>
-                        <w:t>Author</w:t>
-                      </w:r>
-                    </w:p>
-                    <w:p>
-                      <w:proofErr w:type="spellStart"/>
-                      <w:r>
-                        <w:t>author_id</w:t>
-                      </w:r>
-                      <w:proofErr w:type="spellEnd"/>
-                    </w:p>
-                    <w:p>
-                      <w:r>
-                        <w:t>name</w:t>
-                      </w:r>
-                      <w:bookmarkStart w:id="1" w:name="_GoBack"/>
-                      <w:bookmarkEnd w:id="1"/>
-                    </w:p>
-                  </w:txbxContent>
-                </v:textbox>
-              </v:rect>
-            </w:pict>
-          </mc:Fallback>
-        </mc:AlternateContent>
-      </w:r>
-      <w:r>
-        <w:rPr>
-          <w:noProof/>
-        </w:rPr>
-        <mc:AlternateContent>
-          <mc:Choice Requires="wps">
-            <w:drawing>
-              <wp:anchor distT="0" distB="0" distL="114300" distR="114300" simplePos="0" relativeHeight="251661312" behindDoc="0" locked="0" layoutInCell="1" allowOverlap="1" wp14:anchorId="3DC369BD" wp14:editId="0CBC5F11">
-                <wp:simplePos x="0" y="0"/>
-                <wp:positionH relativeFrom="column">
-                  <wp:posOffset>2643188</wp:posOffset>
-                </wp:positionH>
-                <wp:positionV relativeFrom="paragraph">
-                  <wp:posOffset>28257</wp:posOffset>
-                </wp:positionV>
-                <wp:extent cx="914400" cy="1143000"/>
-                <wp:effectExtent l="0" t="0" r="19050" b="19050"/>
-                <wp:wrapNone/>
-                <wp:docPr id="2" name="Rectangle 2"/>
-                <wp:cNvGraphicFramePr/>
-                <a:graphic xmlns:a="http://schemas.openxmlformats.org/drawingml/2006/main">
-                  <a:graphicData uri="http://schemas.microsoft.com/office/word/2010/wordprocessingShape">
-                    <wps:wsp>
-                      <wps:cNvSpPr/>
-                      <wps:spPr>
-                        <a:xfrm>
-                          <a:off x="0" y="0"/>
-                          <a:ext cx="914400" cy="1143000"/>
-                        </a:xfrm>
-                        <a:prstGeom prst="rect">
-                          <a:avLst/>
-                        </a:prstGeom>
-                      </wps:spPr>
-                      <wps:style>
-                        <a:lnRef idx="2">
-                          <a:schemeClr val="accent1">
-                            <a:shade val="50000"/>
-                          </a:schemeClr>
-                        </a:lnRef>
-                        <a:fillRef idx="1">
-                          <a:schemeClr val="accent1"/>
-                        </a:fillRef>
-                        <a:effectRef idx="0">
-                          <a:schemeClr val="accent1"/>
-                        </a:effectRef>
-                        <a:fontRef idx="minor">
-                          <a:schemeClr val="lt1"/>
-                        </a:fontRef>
-                      </wps:style>
-                      <wps:txbx>
-                        <w:txbxContent>
-                          <w:p>
-                            <w:pPr>
-                              <w:jc w:val="center"/>
-                              <w:rPr>
-                                <w:u w:val="single"/>
-                              </w:rPr>
-                            </w:pPr>
-                            <w:r>
-                              <w:rPr>
-                                <w:u w:val="single"/>
-                              </w:rPr>
-                              <w:t>Article</w:t>
-                            </w:r>
-                          </w:p>
-                          <w:p>
-                            <w:proofErr w:type="spellStart"/>
-                            <w:r>
-                              <w:t>article_id</w:t>
-                            </w:r>
-                            <w:proofErr w:type="spellEnd"/>
-                          </w:p>
-                          <w:p>
-                            <w:r>
-                              <w:t>title</w:t>
-                            </w:r>
-                          </w:p>
-                          <w:p>
-                            <w:r>
-                              <w:t>year</w:t>
-                            </w:r>
-                          </w:p>
-                        </w:txbxContent>
-                      </wps:txbx>
-                      <wps:bodyPr rot="0" spcFirstLastPara="0" vertOverflow="overflow" horzOverflow="overflow" vert="horz" wrap="square" lIns="91440" tIns="45720" rIns="91440" bIns="45720" numCol="1" spcCol="0" rtlCol="0" fromWordArt="0" anchor="ctr" anchorCtr="0" forceAA="0" compatLnSpc="1">
-                        <a:prstTxWarp prst="textNoShape">
-                          <a:avLst/>
-                        </a:prstTxWarp>
-                        <a:noAutofit/>
-                      </wps:bodyPr>
-                    </wps:wsp>
-                  </a:graphicData>
-                </a:graphic>
-                <wp14:sizeRelH relativeFrom="margin">
-                  <wp14:pctWidth>0</wp14:pctWidth>
-                </wp14:sizeRelH>
-                <wp14:sizeRelV relativeFrom="margin">
-                  <wp14:pctHeight>0</wp14:pctHeight>
-                </wp14:sizeRelV>
-              </wp:anchor>
-            </w:drawing>
-          </mc:Choice>
-          <mc:Fallback>
-            <w:pict>
-              <v:rect w14:anchorId="3DC369BD" id="Rectangle 2" o:spid="_x0000_s1032" style="position:absolute;margin-left:208.15pt;margin-top:2.2pt;width:1in;height:90pt;z-index:251661312;visibility:visible;mso-wrap-style:square;mso-width-percent:0;mso-height-percent:0;mso-wrap-distance-left:9pt;mso-wrap-distance-top:0;mso-wrap-distance-right:9pt;mso-wrap-distance-bottom:0;mso-position-horizontal:absolute;mso-position-horizontal-relative:text;mso-position-vertical:absolute;mso-position-vertical-relative:text;mso-width-percent:0;mso-height-percent:0;mso-width-relative:margin;mso-height-relative:margin;v-text-anchor:middle" o:gfxdata="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" fillcolor="#5b9bd5 [3204]" strokecolor="#1f4d78 [1604]" strokeweight="1pt">
-                <v:textbox>
-                  <w:txbxContent>
-                    <w:p>
-                      <w:pPr>
-                        <w:jc w:val="center"/>
-                        <w:rPr>
-                          <w:u w:val="single"/>
-                        </w:rPr>
-                      </w:pPr>
-                      <w:r>
-                        <w:rPr>
-                          <w:u w:val="single"/>
-                        </w:rPr>
-                        <w:t>Article</w:t>
-                      </w:r>
-                    </w:p>
-                    <w:p>
-                      <w:proofErr w:type="spellStart"/>
-                      <w:r>
-                        <w:t>article_id</w:t>
-                      </w:r>
-                      <w:proofErr w:type="spellEnd"/>
-                    </w:p>
-                    <w:p>
-                      <w:proofErr w:type="gramStart"/>
-                      <w:r>
-                        <w:t>title</w:t>
-                      </w:r>
-                      <w:proofErr w:type="gramEnd"/>
-                    </w:p>
-                    <w:p>
-                      <w:proofErr w:type="gramStart"/>
-                      <w:r>
-                        <w:t>year</w:t>
-                      </w:r>
-                      <w:proofErr w:type="gramEnd"/>
                     </w:p>
                   </w:txbxContent>
                 </v:textbox>

</xml_diff>